<commit_message>
corrrection typo fichiers de commentaires
</commit_message>
<xml_diff>
--- a/suivi/2024-05_06-Consultation-publique/tableau_commentaires_standard_cnig_risques-modele-commun.docx
+++ b/suivi/2024-05_06-Consultation-publique/tableau_commentaires_standard_cnig_risques-modele-commun.docx
@@ -115,8 +115,76 @@
                 <w:sz w:val="16"/>
                 <w:szCs w:val="16"/>
               </w:rPr>
-              <w:t>Type de commentaire:(G)énéral  (M)étier (T)echnique (D)ocument</w:t>
+              <w:t>Type de commentaire:(</w:t>
             </w:r>
+            <w:proofErr w:type="gramStart"/>
+            <w:r>
+              <w:rPr>
+                <w:b/>
+                <w:bCs/>
+                <w:color w:val="000000"/>
+                <w:sz w:val="16"/>
+                <w:szCs w:val="16"/>
+              </w:rPr>
+              <w:t>G)</w:t>
+            </w:r>
+            <w:proofErr w:type="spellStart"/>
+            <w:r>
+              <w:rPr>
+                <w:b/>
+                <w:bCs/>
+                <w:color w:val="000000"/>
+                <w:sz w:val="16"/>
+                <w:szCs w:val="16"/>
+              </w:rPr>
+              <w:t>énéral</w:t>
+            </w:r>
+            <w:proofErr w:type="spellEnd"/>
+            <w:proofErr w:type="gramEnd"/>
+            <w:r>
+              <w:rPr>
+                <w:b/>
+                <w:bCs/>
+                <w:color w:val="000000"/>
+                <w:sz w:val="16"/>
+                <w:szCs w:val="16"/>
+              </w:rPr>
+              <w:t xml:space="preserve">  (M)étier (T)</w:t>
+            </w:r>
+            <w:proofErr w:type="spellStart"/>
+            <w:r>
+              <w:rPr>
+                <w:b/>
+                <w:bCs/>
+                <w:color w:val="000000"/>
+                <w:sz w:val="16"/>
+                <w:szCs w:val="16"/>
+              </w:rPr>
+              <w:t>echnique</w:t>
+            </w:r>
+            <w:proofErr w:type="spellEnd"/>
+            <w:r>
+              <w:rPr>
+                <w:b/>
+                <w:bCs/>
+                <w:color w:val="000000"/>
+                <w:sz w:val="16"/>
+                <w:szCs w:val="16"/>
+              </w:rPr>
+              <w:t xml:space="preserve"> (D)</w:t>
+            </w:r>
+            <w:proofErr w:type="spellStart"/>
+            <w:r>
+              <w:rPr>
+                <w:b/>
+                <w:bCs/>
+                <w:color w:val="000000"/>
+                <w:sz w:val="16"/>
+                <w:szCs w:val="16"/>
+              </w:rPr>
+              <w:t>ocument</w:t>
+            </w:r>
+            <w:proofErr w:type="spellEnd"/>
           </w:p>
         </w:tc>
         <w:tc>
@@ -205,7 +273,29 @@
                 <w:sz w:val="16"/>
                 <w:szCs w:val="16"/>
               </w:rPr>
-              <w:t>(explication du besoin de modification)</w:t>
+              <w:t>(</w:t>
+            </w:r>
+            <w:proofErr w:type="gramStart"/>
+            <w:r>
+              <w:rPr>
+                <w:b/>
+                <w:bCs/>
+                <w:color w:val="000000"/>
+                <w:sz w:val="16"/>
+                <w:szCs w:val="16"/>
+              </w:rPr>
+              <w:t>explication</w:t>
+            </w:r>
+            <w:proofErr w:type="gramEnd"/>
+            <w:r>
+              <w:rPr>
+                <w:b/>
+                <w:bCs/>
+                <w:color w:val="000000"/>
+                <w:sz w:val="16"/>
+                <w:szCs w:val="16"/>
+              </w:rPr>
+              <w:t xml:space="preserve"> du besoin de modification)</w:t>
             </w:r>
           </w:p>
         </w:tc>
@@ -274,7 +364,7 @@
                 <w:sz w:val="16"/>
                 <w:szCs w:val="16"/>
               </w:rPr>
-              <w:t>Paysage</w:t>
+              <w:t>Risques</w:t>
             </w:r>
           </w:p>
           <w:p>
@@ -354,7 +444,23 @@
                 <w:color w:val="0000FF"/>
                 <w:szCs w:val="18"/>
               </w:rPr>
-              <w:t xml:space="preserve"> (pas pdf)</w:t>
+              <w:t xml:space="preserve"> (pas </w:t>
+            </w:r>
+            <w:proofErr w:type="spellStart"/>
+            <w:r>
+              <w:rPr>
+                <w:color w:val="0000FF"/>
+                <w:szCs w:val="18"/>
+              </w:rPr>
+              <w:t>pdf</w:t>
+            </w:r>
+            <w:proofErr w:type="spellEnd"/>
+            <w:r>
+              <w:rPr>
+                <w:color w:val="0000FF"/>
+                <w:szCs w:val="18"/>
+              </w:rPr>
+              <w:t>)</w:t>
             </w:r>
           </w:p>
           <w:p>
@@ -5975,6 +6081,7 @@
     <w:lvl w:ilvl="0">
       <w:start w:val="1"/>
       <w:numFmt w:val="none"/>
+      <w:pStyle w:val="Titre1"/>
       <w:suff w:val="nothing"/>
       <w:lvlText w:val=""/>
       <w:lvlJc w:val="left"/>
@@ -5988,6 +6095,7 @@
     <w:lvl w:ilvl="1">
       <w:start w:val="1"/>
       <w:numFmt w:val="none"/>
+      <w:pStyle w:val="Titre2"/>
       <w:suff w:val="nothing"/>
       <w:lvlText w:val=""/>
       <w:lvlJc w:val="left"/>
@@ -6001,6 +6109,7 @@
     <w:lvl w:ilvl="2">
       <w:start w:val="1"/>
       <w:numFmt w:val="none"/>
+      <w:pStyle w:val="Titre3"/>
       <w:suff w:val="nothing"/>
       <w:lvlText w:val=""/>
       <w:lvlJc w:val="left"/>
@@ -6014,6 +6123,7 @@
     <w:lvl w:ilvl="3">
       <w:start w:val="1"/>
       <w:numFmt w:val="none"/>
+      <w:pStyle w:val="Titre4"/>
       <w:suff w:val="nothing"/>
       <w:lvlText w:val=""/>
       <w:lvlJc w:val="left"/>
@@ -6066,6 +6176,7 @@
     <w:lvl w:ilvl="7">
       <w:start w:val="1"/>
       <w:numFmt w:val="none"/>
+      <w:pStyle w:val="Titre8"/>
       <w:suff w:val="nothing"/>
       <w:lvlText w:val=""/>
       <w:lvlJc w:val="left"/>
@@ -6098,6 +6209,7 @@
     <w:lvl w:ilvl="0">
       <w:start w:val="1"/>
       <w:numFmt w:val="upperLetter"/>
+      <w:pStyle w:val="Annex1"/>
       <w:lvlText w:val="Annex %1"/>
       <w:lvlJc w:val="left"/>
       <w:pPr>
@@ -6212,6 +6324,7 @@
     <w:lvl w:ilvl="0">
       <w:start w:val="1"/>
       <w:numFmt w:val="decimal"/>
+      <w:pStyle w:val="Exigence"/>
       <w:lvlText w:val="SC%1"/>
       <w:lvlJc w:val="left"/>
       <w:pPr>
@@ -6234,6 +6347,7 @@
     <w:lvl w:ilvl="0">
       <w:start w:val="6"/>
       <w:numFmt w:val="bullet"/>
+      <w:pStyle w:val="Listepuces31"/>
       <w:lvlText w:val="-"/>
       <w:lvlJc w:val="left"/>
       <w:pPr>
@@ -6255,6 +6369,7 @@
     <w:lvl w:ilvl="0">
       <w:start w:val="1"/>
       <w:numFmt w:val="bullet"/>
+      <w:pStyle w:val="Textedebulles"/>
       <w:lvlText w:val="o"/>
       <w:lvlJc w:val="left"/>
       <w:pPr>

</xml_diff>